<commit_message>
UPDATE NOTULENSI, UPDATE PPJB,
</commit_message>
<xml_diff>
--- a/config/Template/PAIJBSEAFRONTCONDO.docx
+++ b/config/Template/PAIJBSEAFRONTCONDO.docx
@@ -88,7 +88,16 @@
           <w:bCs/>
           <w:lang w:val="en-US"/>
         </w:rPr>
-        <w:t>Nomor :</w:t>
+        <w:t>Nomor</w:t>
+      </w:r>
+      <w:r>
+        <w:rPr>
+          <w:rFonts w:ascii="Tahoma" w:hAnsi="Tahoma" w:cs="Tahoma"/>
+          <w:b/>
+          <w:bCs/>
+          <w:lang w:val="en-US"/>
+        </w:rPr>
+        <w:t>:</w:t>
       </w:r>
       <w:r>
         <w:rPr>
@@ -163,7 +172,7 @@
           <w:rFonts w:ascii="Tahoma" w:hAnsi="Tahoma" w:cs="Tahoma"/>
           <w:lang w:val="en-US"/>
         </w:rPr>
-        <w:t xml:space="preserve"> (</w:t>
+        <w:t>(</w:t>
       </w:r>
       <w:r>
         <w:rPr>
@@ -184,7 +193,14 @@
           <w:rFonts w:ascii="Tahoma" w:hAnsi="Tahoma" w:cs="Tahoma"/>
           <w:lang w:val="en-US"/>
         </w:rPr>
-        <w:t>), oleh dan antara :</w:t>
+        <w:t>), oleh dan antara</w:t>
+      </w:r>
+      <w:r>
+        <w:rPr>
+          <w:rFonts w:ascii="Tahoma" w:hAnsi="Tahoma" w:cs="Tahoma"/>
+          <w:lang w:val="en-US"/>
+        </w:rPr>
+        <w:t>:</w:t>
       </w:r>
     </w:p>
     <w:p>
@@ -229,16 +245,57 @@
           <w:rFonts w:ascii="Tahoma" w:hAnsi="Tahoma" w:cs="Tahoma"/>
           <w:lang w:val="en-US"/>
         </w:rPr>
-        <w:t xml:space="preserve"> suatu Perseroan Terbatas Terbuka yang didirikan menurut dan berdasarkan Undang-undang Negara Republik Indonesia, berkedudukan di Jalan Lodan Timur no.7, Jakarta Utara  Indonesia, dan dalam hal ini diwakili oleh </w:t>
-      </w:r>
-      <w:r>
-        <w:rPr>
-          <w:rFonts w:ascii="Tahoma" w:hAnsi="Tahoma" w:cs="Tahoma"/>
-          <w:b/>
-          <w:bCs/>
-          <w:lang w:val="en-US"/>
-        </w:rPr>
-        <w:t xml:space="preserve">Bp. Arif Nugroho </w:t>
+        <w:t xml:space="preserve"> suatu Perseroan Terbatas Terbuka yang didirikan menurut dan berdasarkan Undang-undang Negara Republik Indonesia, berkedudukan di Jalan L</w:t>
+      </w:r>
+      <w:r>
+        <w:rPr>
+          <w:rFonts w:ascii="Tahoma" w:hAnsi="Tahoma" w:cs="Tahoma"/>
+          <w:lang w:val="en-US"/>
+        </w:rPr>
+        <w:t xml:space="preserve">odan Timur no.7, Jakarta Utara </w:t>
+      </w:r>
+      <w:r>
+        <w:rPr>
+          <w:rFonts w:ascii="Tahoma" w:hAnsi="Tahoma" w:cs="Tahoma"/>
+          <w:lang w:val="en-US"/>
+        </w:rPr>
+        <w:t xml:space="preserve">Indonesia, dan dalam hal ini diwakili oleh </w:t>
+      </w:r>
+      <w:r>
+        <w:rPr>
+          <w:rFonts w:ascii="Tahoma" w:hAnsi="Tahoma" w:cs="Tahoma"/>
+          <w:b/>
+          <w:bCs/>
+          <w:lang w:val="en-US"/>
+        </w:rPr>
+        <w:t>{</w:t>
+      </w:r>
+      <w:r>
+        <w:rPr>
+          <w:rFonts w:ascii="Tahoma" w:hAnsi="Tahoma" w:cs="Tahoma"/>
+          <w:b/>
+          <w:bCs/>
+          <w:lang w:val="en-US"/>
+        </w:rPr>
+        <w:t>nama_</w:t>
+      </w:r>
+      <w:r>
+        <w:rPr>
+          <w:rFonts w:ascii="Tahoma" w:hAnsi="Tahoma" w:cs="Tahoma"/>
+          <w:b/>
+          <w:bCs/>
+          <w:lang w:val="en-US"/>
+        </w:rPr>
+        <w:t>direktur}</w:t>
+      </w:r>
+      <w:r>
+        <w:rPr>
+          <w:rFonts w:ascii="Tahoma" w:hAnsi="Tahoma" w:cs="Tahoma"/>
+          <w:b/>
+          <w:bCs/>
+          <w:lang w:val="en-US"/>
+        </w:rPr>
+        <w:t xml:space="preserve"> </w:t>
       </w:r>
       <w:r>
         <w:rPr>
@@ -254,7 +311,34 @@
           <w:bCs/>
           <w:lang w:val="en-US"/>
         </w:rPr>
-        <w:t xml:space="preserve">Direktur </w:t>
+        <w:t>{jabatan</w:t>
+      </w:r>
+      <w:r>
+        <w:rPr>
+          <w:rFonts w:ascii="Tahoma" w:hAnsi="Tahoma" w:cs="Tahoma"/>
+          <w:b/>
+          <w:bCs/>
+          <w:lang w:val="en-US"/>
+        </w:rPr>
+        <w:t>_direktur</w:t>
+      </w:r>
+      <w:r>
+        <w:rPr>
+          <w:rFonts w:ascii="Tahoma" w:hAnsi="Tahoma" w:cs="Tahoma"/>
+          <w:b/>
+          <w:bCs/>
+          <w:lang w:val="en-US"/>
+        </w:rPr>
+        <w:t>}</w:t>
+      </w:r>
+      <w:r>
+        <w:rPr>
+          <w:rFonts w:ascii="Tahoma" w:hAnsi="Tahoma" w:cs="Tahoma"/>
+          <w:b/>
+          <w:bCs/>
+          <w:lang w:val="en-US"/>
+        </w:rPr>
+        <w:t xml:space="preserve"> </w:t>
       </w:r>
       <w:r>
         <w:rPr>
@@ -270,16 +354,25 @@
           <w:bCs/>
           <w:lang w:val="en-US"/>
         </w:rPr>
-        <w:t>Bp.</w:t>
-      </w:r>
-      <w:r>
-        <w:rPr>
-          <w:rFonts w:ascii="Tahoma" w:hAnsi="Tahoma" w:cs="Tahoma"/>
-          <w:b/>
-          <w:bCs/>
-          <w:lang w:val="en-US"/>
-        </w:rPr>
-        <w:t xml:space="preserve"> Maleakhi John</w:t>
+        <w:t>{</w:t>
+      </w:r>
+      <w:r>
+        <w:rPr>
+          <w:rFonts w:ascii="Tahoma" w:hAnsi="Tahoma" w:cs="Tahoma"/>
+          <w:b/>
+          <w:bCs/>
+          <w:lang w:val="en-US"/>
+        </w:rPr>
+        <w:t>nama_gm</w:t>
+      </w:r>
+      <w:r>
+        <w:rPr>
+          <w:rFonts w:ascii="Tahoma" w:hAnsi="Tahoma" w:cs="Tahoma"/>
+          <w:b/>
+          <w:bCs/>
+          <w:lang w:val="en-US"/>
+        </w:rPr>
+        <w:t>}</w:t>
       </w:r>
       <w:r>
         <w:rPr>
@@ -304,7 +397,43 @@
           <w:bCs/>
           <w:lang w:val="en-US"/>
         </w:rPr>
-        <w:t xml:space="preserve"> General Manager Properti 1,</w:t>
+        <w:t xml:space="preserve"> </w:t>
+      </w:r>
+      <w:r>
+        <w:rPr>
+          <w:rFonts w:ascii="Tahoma" w:hAnsi="Tahoma" w:cs="Tahoma"/>
+          <w:b/>
+          <w:bCs/>
+          <w:lang w:val="en-US"/>
+        </w:rPr>
+        <w:t>{</w:t>
+      </w:r>
+      <w:r>
+        <w:rPr>
+          <w:rFonts w:ascii="Tahoma" w:hAnsi="Tahoma" w:cs="Tahoma"/>
+          <w:b/>
+          <w:bCs/>
+          <w:lang w:val="en-US"/>
+        </w:rPr>
+        <w:t>jabatan_gm</w:t>
+      </w:r>
+      <w:r>
+        <w:rPr>
+          <w:rFonts w:ascii="Tahoma" w:hAnsi="Tahoma" w:cs="Tahoma"/>
+          <w:b/>
+          <w:bCs/>
+          <w:lang w:val="en-US"/>
+        </w:rPr>
+        <w:t>}</w:t>
+      </w:r>
+      <w:r>
+        <w:rPr>
+          <w:rFonts w:ascii="Tahoma" w:hAnsi="Tahoma" w:cs="Tahoma"/>
+          <w:b/>
+          <w:bCs/>
+          <w:lang w:val="en-US"/>
+        </w:rPr>
+        <w:t>,</w:t>
       </w:r>
       <w:r>
         <w:rPr>
@@ -376,7 +505,56 @@
           <w:rFonts w:ascii="Tahoma" w:hAnsi="Tahoma" w:cs="Tahoma"/>
           <w:lang w:val="en-US"/>
         </w:rPr>
-        <w:t xml:space="preserve">, pemegang Kartu Tanda Penduduk (KTP) Nomor : ___________________ bertempat tinggal di Jalan _______________________________________________________________________________ dan dalam hal ini bertindak untuk dan atas nama diri sendiri, untuk selanjutnya disebut </w:t>
+        <w:t>, pemegang K</w:t>
+      </w:r>
+      <w:r>
+        <w:rPr>
+          <w:rFonts w:ascii="Tahoma" w:hAnsi="Tahoma" w:cs="Tahoma"/>
+          <w:lang w:val="en-US"/>
+        </w:rPr>
+        <w:t>artu Tanda Penduduk (KTP) Nomor</w:t>
+      </w:r>
+      <w:r>
+        <w:rPr>
+          <w:rFonts w:ascii="Tahoma" w:hAnsi="Tahoma" w:cs="Tahoma"/>
+          <w:lang w:val="en-US"/>
+        </w:rPr>
+        <w:t xml:space="preserve"> </w:t>
+      </w:r>
+      <w:r>
+        <w:rPr>
+          <w:rFonts w:ascii="Tahoma" w:hAnsi="Tahoma" w:cs="Tahoma"/>
+          <w:lang w:val="en-US"/>
+        </w:rPr>
+        <w:t xml:space="preserve">: </w:t>
+      </w:r>
+      <w:r>
+        <w:rPr>
+          <w:rFonts w:ascii="Tahoma" w:hAnsi="Tahoma" w:cs="Tahoma"/>
+          <w:lang w:val="en-US"/>
+        </w:rPr>
+        <w:t>{ktp}</w:t>
+      </w:r>
+      <w:r>
+        <w:rPr>
+          <w:rFonts w:ascii="Tahoma" w:hAnsi="Tahoma" w:cs="Tahoma"/>
+          <w:lang w:val="en-US"/>
+        </w:rPr>
+        <w:t xml:space="preserve"> bertempat tinggal di Jalan </w:t>
+      </w:r>
+      <w:r>
+        <w:rPr>
+          <w:rFonts w:ascii="Tahoma" w:hAnsi="Tahoma" w:cs="Tahoma"/>
+          <w:lang w:val="en-US"/>
+        </w:rPr>
+        <w:t>{alamat}</w:t>
+      </w:r>
+      <w:r>
+        <w:rPr>
+          <w:rFonts w:ascii="Tahoma" w:hAnsi="Tahoma" w:cs="Tahoma"/>
+          <w:lang w:val="en-US"/>
+        </w:rPr>
+        <w:t xml:space="preserve"> dan dalam hal ini bertindak untuk dan atas nama diri sendiri, untuk selanjutnya disebut </w:t>
       </w:r>
       <w:r>
         <w:rPr>
@@ -433,7 +611,21 @@
           <w:rFonts w:ascii="Tahoma" w:hAnsi="Tahoma" w:cs="Tahoma"/>
           <w:lang w:val="en-US"/>
         </w:rPr>
-        <w:t>) bertindak dalam kedudukannya masing-masing seperti tersebut diatas menerangkan terlebih dahulu hal-hal sebagai berikut :</w:t>
+        <w:t>) bertindak dalam kedudukannya masing-masing seperti tersebut diatas menerangkan terlebih</w:t>
+      </w:r>
+      <w:r>
+        <w:rPr>
+          <w:rFonts w:ascii="Tahoma" w:hAnsi="Tahoma" w:cs="Tahoma"/>
+          <w:lang w:val="en-US"/>
+        </w:rPr>
+        <w:t xml:space="preserve"> dahulu hal-hal sebagai berikut</w:t>
+      </w:r>
+      <w:r>
+        <w:rPr>
+          <w:rFonts w:ascii="Tahoma" w:hAnsi="Tahoma" w:cs="Tahoma"/>
+          <w:lang w:val="en-US"/>
+        </w:rPr>
+        <w:t>:</w:t>
       </w:r>
     </w:p>
     <w:p>
@@ -508,7 +700,42 @@
           <w:rFonts w:ascii="Tahoma" w:hAnsi="Tahoma" w:cs="Tahoma"/>
           <w:lang w:val="en-US"/>
         </w:rPr>
-        <w:t>Seluas …..  m² (seratus lima puluh meter persegi) dari Hak Guna Bangunan Nomor ...... , sesuai Surat Ukur/Gambar Situasi tanggal ..... Nomor ..... , yang sertipikatnya diterbitkan oleh Badan Pertanahan Nasional pada ....... , terdaftar atas nama …….. terletak di ......... ;</w:t>
+        <w:t xml:space="preserve">Seluas </w:t>
+      </w:r>
+      <w:r>
+        <w:rPr>
+          <w:rFonts w:ascii="Tahoma" w:hAnsi="Tahoma" w:cs="Tahoma"/>
+          <w:lang w:val="en-US"/>
+        </w:rPr>
+        <w:t>{luas_bangunan}</w:t>
+      </w:r>
+      <w:r>
+        <w:rPr>
+          <w:rFonts w:ascii="Tahoma" w:hAnsi="Tahoma" w:cs="Tahoma"/>
+          <w:lang w:val="en-US"/>
+        </w:rPr>
+        <w:t xml:space="preserve"> </w:t>
+      </w:r>
+      <w:r>
+        <w:rPr>
+          <w:rFonts w:ascii="Tahoma" w:hAnsi="Tahoma" w:cs="Tahoma"/>
+          <w:lang w:val="en-US"/>
+        </w:rPr>
+        <w:t>m² (</w:t>
+      </w:r>
+      <w:r>
+        <w:rPr>
+          <w:rFonts w:ascii="Tahoma" w:hAnsi="Tahoma" w:cs="Tahoma"/>
+          <w:lang w:val="en-US"/>
+        </w:rPr>
+        <w:t>{terbilang_luas_bangunan}</w:t>
+      </w:r>
+      <w:r>
+        <w:rPr>
+          <w:rFonts w:ascii="Tahoma" w:hAnsi="Tahoma" w:cs="Tahoma"/>
+          <w:lang w:val="en-US"/>
+        </w:rPr>
+        <w:t>) dari Hak Guna Bangunan Nomor ...... , sesuai Surat Ukur/Gambar Situasi tanggal ..... Nomor ..... , yang sertipikatnya diterbitkan oleh Badan Pertanahan Nasional pada ....... , terdaftar atas nama …….. terletak di ......... ;</w:t>
       </w:r>
     </w:p>
     <w:p>
@@ -535,7 +762,21 @@
           <w:rFonts w:ascii="Tahoma" w:hAnsi="Tahoma" w:cs="Tahoma"/>
           <w:lang w:val="en-US"/>
         </w:rPr>
-        <w:t>dimana seluruh sertipikat tersebut akan dijadikan 1 (satu) sertipikat induk, dengan luas kurang lebih ……  m</w:t>
+        <w:t>dimana seluruh sertipikat tersebu</w:t>
+      </w:r>
+      <w:r>
+        <w:rPr>
+          <w:rFonts w:ascii="Tahoma" w:hAnsi="Tahoma" w:cs="Tahoma"/>
+          <w:lang w:val="en-US"/>
+        </w:rPr>
+        <w:t>t akan dijadikan 1 (satu) sertip</w:t>
+      </w:r>
+      <w:r>
+        <w:rPr>
+          <w:rFonts w:ascii="Tahoma" w:hAnsi="Tahoma" w:cs="Tahoma"/>
+          <w:lang w:val="en-US"/>
+        </w:rPr>
+        <w:t>ikat induk, dengan luas kurang lebih ……  m</w:t>
       </w:r>
       <w:r>
         <w:rPr>
@@ -550,7 +791,14 @@
           <w:rFonts w:ascii="Tahoma" w:hAnsi="Tahoma" w:cs="Tahoma"/>
           <w:lang w:val="en-US"/>
         </w:rPr>
-        <w:t xml:space="preserve"> (………………… ) selanjutnya disebut “Jaya Ancol Seafront Tower Oseana” dan bermaksud untuk menjual satuan rumah susun tersebut.</w:t>
+        <w:t xml:space="preserve"> (…………………</w:t>
+      </w:r>
+      <w:r>
+        <w:rPr>
+          <w:rFonts w:ascii="Tahoma" w:hAnsi="Tahoma" w:cs="Tahoma"/>
+          <w:lang w:val="en-US"/>
+        </w:rPr>
+        <w:t>) selanjutnya disebut “Jaya Ancol Seafront Tower Oseana” dan bermaksud untuk menjual satuan rumah susun tersebut.</w:t>
       </w:r>
     </w:p>
     <w:p>
@@ -584,7 +832,7 @@
           <w:rFonts w:ascii="Tahoma" w:hAnsi="Tahoma" w:cs="Tahoma"/>
           <w:lang w:val="en-US"/>
         </w:rPr>
-        <w:t>Bahwa PIHAK PERTAMA  bermaksud menyerahkan sebagaimana PIHAK KEDUA</w:t>
+        <w:t>Bahwa PIHAK PERTAMA bermaksud menyerahkan sebagaimana PIHAK KEDUA</w:t>
       </w:r>
       <w:r>
         <w:rPr>
@@ -600,7 +848,21 @@
           <w:rFonts w:ascii="Tahoma" w:hAnsi="Tahoma" w:cs="Tahoma"/>
           <w:lang w:val="en-US"/>
         </w:rPr>
-        <w:t>bermaksud menerima penyerahan hak yang ada pada dan/atau dapat dijalankan atas unit Jaya Ancol Seafront Tower Oseana  yang akan disebutkan dibawah ini dan akan dipergunakan oleh PIHAK KEDUA sebagai tempat tinggal.</w:t>
+        <w:t>bermaksud menerima penyerahan hak yang ada pada dan/atau dapat dijalankan atas unit Ja</w:t>
+      </w:r>
+      <w:r>
+        <w:rPr>
+          <w:rFonts w:ascii="Tahoma" w:hAnsi="Tahoma" w:cs="Tahoma"/>
+          <w:lang w:val="en-US"/>
+        </w:rPr>
+        <w:t xml:space="preserve">ya Ancol Seafront Tower Oseana </w:t>
+      </w:r>
+      <w:r>
+        <w:rPr>
+          <w:rFonts w:ascii="Tahoma" w:hAnsi="Tahoma" w:cs="Tahoma"/>
+          <w:lang w:val="en-US"/>
+        </w:rPr>
+        <w:t>yang akan disebutkan dibawah ini dan akan dipergunakan oleh PIHAK KEDUA sebagai tempat tinggal.</w:t>
       </w:r>
     </w:p>
     <w:p>
@@ -634,8 +896,29 @@
           <w:rFonts w:ascii="Tahoma" w:hAnsi="Tahoma" w:cs="Tahoma"/>
           <w:lang w:val="en-US"/>
         </w:rPr>
+        <w:t>Bahwa PIHAK PERTAMA dengan ini berjanji dan mengikatkan diri sekarang dan untuk kemudian pada waktunya me</w:t>
+      </w:r>
+      <w:r>
+        <w:rPr>
+          <w:rFonts w:ascii="Tahoma" w:hAnsi="Tahoma" w:cs="Tahoma"/>
+          <w:lang w:val="en-US"/>
+        </w:rPr>
+        <w:t xml:space="preserve">nyerahkan </w:t>
+      </w:r>
+      <w:r>
+        <w:rPr>
+          <w:rFonts w:ascii="Tahoma" w:hAnsi="Tahoma" w:cs="Tahoma"/>
+          <w:lang w:val="en-US"/>
+        </w:rPr>
+        <w:t xml:space="preserve">kepada PIHAK KEDUA yang dengan ini menyetujui serta mengikatkan dirinya sekarang dan untuk kemudian </w:t>
+      </w:r>
+      <w:r>
+        <w:rPr>
+          <w:rFonts w:ascii="Tahoma" w:hAnsi="Tahoma" w:cs="Tahoma"/>
+          <w:lang w:val="en-US"/>
+        </w:rPr>
         <w:lastRenderedPageBreak/>
-        <w:t>Bahwa PIHAK PERTAMA dengan ini berjanji dan mengikatkan diri sekarang dan untuk kemudian pada waktunya menyerahkan  kepada PIHAK KEDUA yang dengan ini menyetujui serta mengikatkan dirinya sekarang dan untuk kemudian pada waktunya menerima dari PIHAK PERTAMA atas 1 (satu) unit Jaya Ancol Seafront Tower Oseana sebagaimana tercantum pada Lampiran (untuk selanjutnya disebut “Satuan Rumah Susun”).</w:t>
+        <w:t>pada waktunya menerima dari PIHAK PERTAMA atas 1 (satu) unit Jaya Ancol Seafront Tower Oseana sebagaimana tercantum pada Lampiran (untuk selanjutnya disebut “Satuan Rumah Susun”).</w:t>
       </w:r>
     </w:p>
     <w:p>
@@ -734,7 +1017,16 @@
           <w:bCs/>
           <w:lang w:val="en-US"/>
         </w:rPr>
-        <w:t>Pasal  1</w:t>
+        <w:t xml:space="preserve">Pasal </w:t>
+      </w:r>
+      <w:r>
+        <w:rPr>
+          <w:rFonts w:ascii="Tahoma" w:hAnsi="Tahoma" w:cs="Tahoma"/>
+          <w:b/>
+          <w:bCs/>
+          <w:lang w:val="en-US"/>
+        </w:rPr>
+        <w:t>1</w:t>
       </w:r>
     </w:p>
     <w:p>
@@ -1031,15 +1323,7 @@
           <w:rFonts w:ascii="Tahoma" w:hAnsi="Tahoma" w:cs="Tahoma"/>
           <w:lang w:val="en-US"/>
         </w:rPr>
-        <w:t xml:space="preserve">"Biaya Utilitas" adalah setiap pengeluaran, tagihan dan biaya lain berkenaan dengan penggunaan, kepemilikan dan pemakaian fasilitas-fasilitas atas Satuan Rumah Susun sesuai dengan sifat pemakainya, termasuk tetapi tidak terbatas </w:t>
-      </w:r>
-      <w:r>
-        <w:rPr>
-          <w:rFonts w:ascii="Tahoma" w:hAnsi="Tahoma" w:cs="Tahoma"/>
-          <w:lang w:val="en-US"/>
-        </w:rPr>
-        <w:lastRenderedPageBreak/>
-        <w:t xml:space="preserve">pada tagihan-tagihan telepon, listrik dan air; </w:t>
+        <w:t xml:space="preserve">"Biaya Utilitas" adalah setiap pengeluaran, tagihan dan biaya lain berkenaan dengan penggunaan, kepemilikan dan pemakaian fasilitas-fasilitas atas Satuan Rumah Susun sesuai dengan sifat pemakainya, termasuk tetapi tidak terbatas pada tagihan-tagihan telepon, listrik dan air; </w:t>
       </w:r>
     </w:p>
     <w:p>
@@ -1078,7 +1362,15 @@
           <w:rFonts w:ascii="Tahoma" w:hAnsi="Tahoma" w:cs="Tahoma"/>
           <w:lang w:val="en-US"/>
         </w:rPr>
-        <w:t xml:space="preserve">"Biaya Pemeliharaan" adalah setiap pengeluaran, tagihan dan biaya lain berkenaan dengan pemeliharaan dan/atau pengoperasian pengelolaan dan perbaikan Bagian Bersama dan/atau Benda Bersama dan/atau Tanah Bersama termasuk tetapi tidak terbatas pada Iuran Pengelolaan (Service Charge) dan Dana Cadangan Pengelolaan (Sinking Fund) sebagaimana diuraikan dibawah ini, dimana biaya Service Charge dan Sinking Fund tersebut harus dibayarkan kepada pengelola sementara untuk jangka waktu 12 (dua belas) bulan ke depan; </w:t>
+        <w:t xml:space="preserve">"Biaya Pemeliharaan" adalah setiap pengeluaran, tagihan dan biaya lain </w:t>
+      </w:r>
+      <w:r>
+        <w:rPr>
+          <w:rFonts w:ascii="Tahoma" w:hAnsi="Tahoma" w:cs="Tahoma"/>
+          <w:lang w:val="en-US"/>
+        </w:rPr>
+        <w:lastRenderedPageBreak/>
+        <w:t xml:space="preserve">berkenaan dengan pemeliharaan dan/atau pengoperasian pengelolaan dan perbaikan Bagian Bersama dan/atau Benda Bersama dan/atau Tanah Bersama termasuk tetapi tidak terbatas pada Iuran Pengelolaan (Service Charge) dan Dana Cadangan Pengelolaan (Sinking Fund) sebagaimana diuraikan dibawah ini, dimana biaya Service Charge dan Sinking Fund tersebut harus dibayarkan kepada pengelola sementara untuk jangka waktu 12 (dua belas) bulan ke depan; </w:t>
       </w:r>
     </w:p>
     <w:p>
@@ -1403,7 +1695,6 @@
           <w:rFonts w:ascii="Tahoma" w:hAnsi="Tahoma" w:cs="Tahoma"/>
           <w:lang w:val="en-US"/>
         </w:rPr>
-        <w:lastRenderedPageBreak/>
         <w:t>“Lampiran III” berisi spesifikasi atas Rumah Susun Jaya Ancol Seafront Tower Oseana dan merupakan satu kesatuan yang tidak terpisahkan dengan Perjanjian ini.</w:t>
       </w:r>
     </w:p>
@@ -1767,15 +2058,7 @@
           <w:rFonts w:ascii="Tahoma" w:hAnsi="Tahoma" w:cs="Tahoma"/>
           <w:lang w:val="en-US"/>
         </w:rPr>
-        <w:t xml:space="preserve">“Sertipikat Hak Milik atas Satuan Rumah Susun” adalah tanda bukti kepemilikan atas Satuan Rumah Susun di atas tanah hak milik, hak guna bangunan atau hak </w:t>
-      </w:r>
-      <w:r>
-        <w:rPr>
-          <w:rFonts w:ascii="Tahoma" w:hAnsi="Tahoma" w:cs="Tahoma"/>
-          <w:lang w:val="en-US"/>
-        </w:rPr>
-        <w:lastRenderedPageBreak/>
-        <w:t xml:space="preserve">pakai di atas tanah negara, serta hak guna bangunan atau hak pakai di atas tanah hak pengelolaan; </w:t>
+        <w:t xml:space="preserve">“Sertipikat Hak Milik atas Satuan Rumah Susun” adalah tanda bukti kepemilikan atas Satuan Rumah Susun di atas tanah hak milik, hak guna bangunan atau hak pakai di atas tanah negara, serta hak guna bangunan atau hak pakai di atas tanah hak pengelolaan; </w:t>
       </w:r>
     </w:p>
     <w:p>
@@ -1814,6 +2097,7 @@
           <w:rFonts w:ascii="Tahoma" w:hAnsi="Tahoma" w:cs="Tahoma"/>
           <w:lang w:val="en-US"/>
         </w:rPr>
+        <w:lastRenderedPageBreak/>
         <w:t>“Tanah Bersama” adalah sebidang tanah hak untuk bangunan yang digunakan atas dasar hak bersama secara tidak terpisah yang diatasnya berdiri rumah susun dan ditetapkan batasnya dalam persyaratan izin mendirikan bangunan.</w:t>
       </w:r>
     </w:p>
@@ -1904,7 +2188,16 @@
           <w:bCs/>
           <w:lang w:val="en-US"/>
         </w:rPr>
-        <w:t>Pasal  2</w:t>
+        <w:t xml:space="preserve">Pasal </w:t>
+      </w:r>
+      <w:r>
+        <w:rPr>
+          <w:rFonts w:ascii="Tahoma" w:hAnsi="Tahoma" w:cs="Tahoma"/>
+          <w:b/>
+          <w:bCs/>
+          <w:lang w:val="en-US"/>
+        </w:rPr>
+        <w:t>2</w:t>
       </w:r>
     </w:p>
     <w:p>
@@ -1960,7 +2253,21 @@
           <w:lang w:val="en-US"/>
         </w:rPr>
         <w:tab/>
-        <w:t>Yang menjadi obyek dalam Perjanjian ini adalah berupa Satuan Rumah Susun  sebagaimana tercantum dalam Lampiran 1 Perjanjian ini.</w:t>
+        <w:t>Yang menjadi obyek dalam Perjanjian ini a</w:t>
+      </w:r>
+      <w:r>
+        <w:rPr>
+          <w:rFonts w:ascii="Tahoma" w:hAnsi="Tahoma" w:cs="Tahoma"/>
+          <w:lang w:val="en-US"/>
+        </w:rPr>
+        <w:t>dalah berupa Satuan Rumah Susun</w:t>
+      </w:r>
+      <w:r>
+        <w:rPr>
+          <w:rFonts w:ascii="Tahoma" w:hAnsi="Tahoma" w:cs="Tahoma"/>
+          <w:lang w:val="en-US"/>
+        </w:rPr>
+        <w:t xml:space="preserve"> sebagaimana tercantum dalam Lampiran 1 Perjanjian ini.</w:t>
       </w:r>
     </w:p>
     <w:p>
@@ -2133,6 +2440,26 @@
     </w:p>
     <w:p>
       <w:pPr>
+        <w:spacing w:after="200" w:line="276" w:lineRule="auto"/>
+        <w:rPr>
+          <w:rFonts w:ascii="Tahoma" w:hAnsi="Tahoma" w:cs="Tahoma"/>
+          <w:b/>
+          <w:bCs/>
+          <w:lang w:val="es-ES"/>
+        </w:rPr>
+      </w:pPr>
+      <w:r>
+        <w:rPr>
+          <w:rFonts w:ascii="Tahoma" w:hAnsi="Tahoma" w:cs="Tahoma"/>
+          <w:b/>
+          <w:bCs/>
+          <w:lang w:val="es-ES"/>
+        </w:rPr>
+        <w:br w:type="page"/>
+      </w:r>
+    </w:p>
+    <w:p>
+      <w:pPr>
         <w:tabs>
           <w:tab w:val="left" w:pos="2340"/>
           <w:tab w:val="left" w:pos="2700"/>
@@ -2153,7 +2480,7 @@
           <w:lang w:val="es-ES"/>
         </w:rPr>
         <w:lastRenderedPageBreak/>
-        <w:t>Pasal  3</w:t>
+        <w:t>Pasal 3</w:t>
       </w:r>
     </w:p>
     <w:p>
@@ -2260,7 +2587,21 @@
           <w:lang w:val="en-US"/>
         </w:rPr>
         <w:tab/>
-        <w:t>Harga tersebut diatas sudah termasuk:</w:t>
+        <w:t>Harga tersebut di</w:t>
+      </w:r>
+      <w:r>
+        <w:rPr>
+          <w:rFonts w:ascii="Tahoma" w:hAnsi="Tahoma" w:cs="Tahoma"/>
+          <w:lang w:val="en-US"/>
+        </w:rPr>
+        <w:t xml:space="preserve"> </w:t>
+      </w:r>
+      <w:r>
+        <w:rPr>
+          <w:rFonts w:ascii="Tahoma" w:hAnsi="Tahoma" w:cs="Tahoma"/>
+          <w:lang w:val="en-US"/>
+        </w:rPr>
+        <w:t>atas sudah termasuk:</w:t>
       </w:r>
     </w:p>
     <w:p>
@@ -2893,7 +3234,7 @@
           <w:lang w:val="en-US"/>
         </w:rPr>
         <w:lastRenderedPageBreak/>
-        <w:t>Pasal  5</w:t>
+        <w:t>Pasal 5</w:t>
       </w:r>
     </w:p>
     <w:p>
@@ -3103,7 +3444,7 @@
           <w:bCs/>
           <w:lang w:val="es-ES"/>
         </w:rPr>
-        <w:t>Pasal  6</w:t>
+        <w:t>Pasal 6</w:t>
       </w:r>
     </w:p>
     <w:p>
@@ -3744,7 +4085,16 @@
           <w:bCs/>
           <w:lang w:val="en-US"/>
         </w:rPr>
-        <w:t>Pasal  8</w:t>
+        <w:t xml:space="preserve">Pasal </w:t>
+      </w:r>
+      <w:r>
+        <w:rPr>
+          <w:rFonts w:ascii="Tahoma" w:hAnsi="Tahoma" w:cs="Tahoma"/>
+          <w:b/>
+          <w:bCs/>
+          <w:lang w:val="en-US"/>
+        </w:rPr>
+        <w:t>8</w:t>
       </w:r>
     </w:p>
     <w:p>
@@ -3917,6 +4267,8 @@
           <w:lang w:val="en-US"/>
         </w:rPr>
       </w:pPr>
+      <w:bookmarkStart w:id="0" w:name="_GoBack"/>
+      <w:bookmarkEnd w:id="0"/>
     </w:p>
     <w:p>
       <w:pPr>
@@ -5492,7 +5844,21 @@
           <w:rFonts w:ascii="Tahoma" w:hAnsi="Tahoma" w:cs="Tahoma"/>
           <w:lang w:val="es-ES"/>
         </w:rPr>
-        <w:t>Dalam hal terjadi pembatalan pengikatan sebagaimana tercantum dalam Pasal 14 ayat 1.1., 1.2., 1.3. dan 1.4. Perjanjian ini, maka akibat pembatalan dikenakan biaya administrasi sebesar 30 % (tiga puluh persen) dari total harga transaksi sebelum PPN. Pajak dan bea yang sudah dibayarkan tidak dapat dikembalikan dan PIHAK KEDUA membebaskan PIHAK PERTAMA dari segala kewajiban pembayaran ganti rugi, bunga ataupun biaya-biaya lainnya.</w:t>
+        <w:t>Dalam hal terjadi pembatalan pengikatan sebagaimana tercantum dalam Pasal 14 ayat 1.1., 1.2., 1.3. dan 1.4. Perjanjian ini, maka akibat pembatalan dikenaka</w:t>
+      </w:r>
+      <w:r>
+        <w:rPr>
+          <w:rFonts w:ascii="Tahoma" w:hAnsi="Tahoma" w:cs="Tahoma"/>
+          <w:lang w:val="es-ES"/>
+        </w:rPr>
+        <w:t>n biaya administrasi sebesar 30</w:t>
+      </w:r>
+      <w:r>
+        <w:rPr>
+          <w:rFonts w:ascii="Tahoma" w:hAnsi="Tahoma" w:cs="Tahoma"/>
+          <w:lang w:val="es-ES"/>
+        </w:rPr>
+        <w:t>% (tiga puluh persen) dari total harga transaksi sebelum PPN. Pajak dan bea yang sudah dibayarkan tidak dapat dikembalikan dan PIHAK KEDUA membebaskan PIHAK PERTAMA dari segala kewajiban pembayaran ganti rugi, bunga ataupun biaya-biaya lainnya.</w:t>
       </w:r>
     </w:p>
     <w:p>
@@ -6363,8 +6729,6 @@
         </w:rPr>
         <w:br w:type="page"/>
       </w:r>
-      <w:bookmarkStart w:id="0" w:name="_GoBack"/>
-      <w:bookmarkEnd w:id="0"/>
       <w:r>
         <w:rPr>
           <w:rFonts w:ascii="Tahoma" w:hAnsi="Tahoma" w:cs="Tahoma"/>
@@ -6653,7 +7017,14 @@
           <w:rFonts w:ascii="Tahoma" w:hAnsi="Tahoma" w:cs="Tahoma"/>
           <w:lang w:val="sv-SE"/>
         </w:rPr>
-        <w:t>Orang yang dihubungi : Arif Nugrohi</w:t>
+        <w:t xml:space="preserve">Orang yang dihubungi : </w:t>
+      </w:r>
+      <w:r>
+        <w:rPr>
+          <w:rFonts w:ascii="Tahoma" w:hAnsi="Tahoma" w:cs="Tahoma"/>
+          <w:lang w:val="sv-SE"/>
+        </w:rPr>
+        <w:t>{nama_direktur}</w:t>
       </w:r>
     </w:p>
     <w:p>
@@ -6669,7 +7040,14 @@
           <w:rFonts w:ascii="Tahoma" w:hAnsi="Tahoma" w:cs="Tahoma"/>
           <w:lang w:val="sv-SE"/>
         </w:rPr>
-        <w:t>Jabatan :  Direktur</w:t>
+        <w:t xml:space="preserve">Jabatan :  </w:t>
+      </w:r>
+      <w:r>
+        <w:rPr>
+          <w:rFonts w:ascii="Tahoma" w:hAnsi="Tahoma" w:cs="Tahoma"/>
+          <w:lang w:val="sv-SE"/>
+        </w:rPr>
+        <w:t>{jabatan_direktur}</w:t>
       </w:r>
     </w:p>
     <w:p>
@@ -6716,7 +7094,7 @@
           <w:rFonts w:ascii="Tahoma" w:hAnsi="Tahoma" w:cs="Tahoma"/>
           <w:lang w:val="sv-SE"/>
         </w:rPr>
-        <w:t>(Nama)</w:t>
+        <w:t>{nama}</w:t>
       </w:r>
     </w:p>
     <w:p>
@@ -6732,7 +7110,7 @@
           <w:rFonts w:ascii="Tahoma" w:hAnsi="Tahoma" w:cs="Tahoma"/>
           <w:lang w:val="sv-SE"/>
         </w:rPr>
-        <w:t>(Alamat)</w:t>
+        <w:t>{alamat}</w:t>
       </w:r>
     </w:p>
     <w:p>
@@ -6750,6 +7128,13 @@
         </w:rPr>
         <w:t xml:space="preserve">Telp. : </w:t>
       </w:r>
+      <w:r>
+        <w:rPr>
+          <w:rFonts w:ascii="Tahoma" w:hAnsi="Tahoma" w:cs="Tahoma"/>
+          <w:lang w:val="sv-SE"/>
+        </w:rPr>
+        <w:t>{telp}</w:t>
+      </w:r>
     </w:p>
     <w:p>
       <w:pPr>
@@ -6765,6 +7150,13 @@
           <w:lang w:val="sv-SE"/>
         </w:rPr>
         <w:t xml:space="preserve">HP  : </w:t>
+      </w:r>
+      <w:r>
+        <w:rPr>
+          <w:rFonts w:ascii="Tahoma" w:hAnsi="Tahoma" w:cs="Tahoma"/>
+          <w:lang w:val="sv-SE"/>
+        </w:rPr>
+        <w:t>{hp}</w:t>
       </w:r>
     </w:p>
     <w:p>
@@ -6906,6 +7298,7 @@
     </w:p>
     <w:p>
       <w:pPr>
+        <w:jc w:val="center"/>
         <w:rPr>
           <w:rFonts w:ascii="Tahoma" w:hAnsi="Tahoma" w:cs="Tahoma"/>
           <w:b/>
@@ -6913,68 +7306,14 @@
           <w:lang w:val="sv-SE"/>
         </w:rPr>
       </w:pPr>
-    </w:p>
-    <w:p>
-      <w:pPr>
-        <w:jc w:val="center"/>
+      <w:r>
         <w:rPr>
           <w:rFonts w:ascii="Tahoma" w:hAnsi="Tahoma" w:cs="Tahoma"/>
           <w:b/>
           <w:bCs/>
           <w:lang w:val="sv-SE"/>
         </w:rPr>
-      </w:pPr>
-    </w:p>
-    <w:p>
-      <w:pPr>
-        <w:jc w:val="center"/>
-        <w:rPr>
-          <w:rFonts w:ascii="Tahoma" w:hAnsi="Tahoma" w:cs="Tahoma"/>
-          <w:b/>
-          <w:bCs/>
-          <w:lang w:val="sv-SE"/>
-        </w:rPr>
-      </w:pPr>
-    </w:p>
-    <w:p>
-      <w:pPr>
-        <w:jc w:val="center"/>
-        <w:rPr>
-          <w:rFonts w:ascii="Tahoma" w:hAnsi="Tahoma" w:cs="Tahoma"/>
-          <w:b/>
-          <w:bCs/>
-          <w:lang w:val="sv-SE"/>
-        </w:rPr>
-      </w:pPr>
-    </w:p>
-    <w:p>
-      <w:pPr>
-        <w:jc w:val="center"/>
-        <w:rPr>
-          <w:rFonts w:ascii="Tahoma" w:hAnsi="Tahoma" w:cs="Tahoma"/>
-          <w:b/>
-          <w:bCs/>
-          <w:lang w:val="sv-SE"/>
-        </w:rPr>
-      </w:pPr>
-    </w:p>
-    <w:p>
-      <w:pPr>
-        <w:jc w:val="center"/>
-        <w:rPr>
-          <w:rFonts w:ascii="Tahoma" w:hAnsi="Tahoma" w:cs="Tahoma"/>
-          <w:b/>
-          <w:bCs/>
-          <w:lang w:val="sv-SE"/>
-        </w:rPr>
-      </w:pPr>
-      <w:r>
-        <w:rPr>
-          <w:rFonts w:ascii="Tahoma" w:hAnsi="Tahoma" w:cs="Tahoma"/>
-          <w:b/>
-          <w:bCs/>
-          <w:lang w:val="sv-SE"/>
-        </w:rPr>
+        <w:lastRenderedPageBreak/>
         <w:t>Pasal  22</w:t>
       </w:r>
     </w:p>
@@ -7211,7 +7550,7 @@
                 <w:u w:val="single"/>
                 <w:lang w:val="en-US"/>
               </w:rPr>
-              <w:t>Arif Nugroho</w:t>
+              <w:t>{nama_direktur}</w:t>
             </w:r>
           </w:p>
           <w:p>
@@ -7231,7 +7570,7 @@
                 <w:bCs/>
                 <w:lang w:val="en-US"/>
               </w:rPr>
-              <w:t>Direktur</w:t>
+              <w:t>{jabatan_direktur}</w:t>
             </w:r>
           </w:p>
         </w:tc>
@@ -7474,7 +7813,7 @@
                 <w:u w:val="single"/>
                 <w:lang w:val="en-US"/>
               </w:rPr>
-              <w:t>Maleakhi John</w:t>
+              <w:t>{nama_gm}</w:t>
             </w:r>
           </w:p>
           <w:p>
@@ -7494,7 +7833,7 @@
                 <w:bCs/>
                 <w:lang w:val="en-US"/>
               </w:rPr>
-              <w:t>General Manager Properti 1</w:t>
+              <w:t>{jabatan_gm}</w:t>
             </w:r>
           </w:p>
         </w:tc>
@@ -7612,7 +7951,7 @@
         <w:szCs w:val="20"/>
         <w:lang w:val="en-US"/>
       </w:rPr>
-      <w:t>18</w:t>
+      <w:t>10</w:t>
     </w:r>
     <w:r>
       <w:rPr>

</xml_diff>